<commit_message>
Merged PT code into main branch
</commit_message>
<xml_diff>
--- a/Hotel_Management_Application-Requirement.docx
+++ b/Hotel_Management_Application-Requirement.docx
@@ -29,7 +29,7 @@
           <w:noProof/>
         </w:rPr>
         <w:drawing>
-          <wp:inline distT="0" distB="0" distL="0" distR="0">
+          <wp:inline distT="0" distB="0" distL="0" distR="0" wp14:anchorId="747E00C2" wp14:editId="20F00006">
             <wp:extent cx="1861528" cy="1756552"/>
             <wp:effectExtent l="0" t="0" r="0" b="0"/>
             <wp:docPr id="1180804463" name="image2.png" descr="A logo of a university&#10;&#10;AI-generated content may be incorrect."/>
@@ -71,7 +71,7 @@
           <w:noProof/>
         </w:rPr>
         <w:drawing>
-          <wp:inline distT="0" distB="0" distL="0" distR="0">
+          <wp:inline distT="0" distB="0" distL="0" distR="0" wp14:anchorId="323DAF3C" wp14:editId="03786E76">
             <wp:extent cx="2478179" cy="905888"/>
             <wp:effectExtent l="0" t="0" r="0" b="0"/>
             <wp:docPr id="1180804464" name="image1.png" descr="A blue and black logo&#10;&#10;AI-generated content may be incorrect."/>
@@ -289,7 +289,7 @@
         </w:rPr>
       </w:pPr>
       <w:r>
-        <w:pict>
+        <w:pict w14:anchorId="3E325A4B">
           <v:rect id="_x0000_i1025" style="width:0;height:1.5pt" o:hralign="center" o:hrstd="t" o:hr="t" fillcolor="#a0a0a0" stroked="f"/>
         </w:pict>
       </w:r>
@@ -349,7 +349,21 @@
         <w:rPr>
           <w:rFonts w:ascii="Times New Roman" w:eastAsia="Times New Roman" w:hAnsi="Times New Roman" w:cs="Times New Roman"/>
         </w:rPr>
-        <w:t>Floor plan view of tables (drag/drop or touch) with table statuses (vacant, occupied, ordering, served, bill_pending).</w:t>
+        <w:t xml:space="preserve">Floor plan view of tables (drag/drop or touch) with table statuses (vacant, occupied, ordering, served, </w:t>
+      </w:r>
+      <w:proofErr w:type="spellStart"/>
+      <w:r>
+        <w:rPr>
+          <w:rFonts w:ascii="Times New Roman" w:eastAsia="Times New Roman" w:hAnsi="Times New Roman" w:cs="Times New Roman"/>
+        </w:rPr>
+        <w:t>bill_pending</w:t>
+      </w:r>
+      <w:proofErr w:type="spellEnd"/>
+      <w:r>
+        <w:rPr>
+          <w:rFonts w:ascii="Times New Roman" w:eastAsia="Times New Roman" w:hAnsi="Times New Roman" w:cs="Times New Roman"/>
+        </w:rPr>
+        <w:t>).</w:t>
       </w:r>
     </w:p>
     <w:p>
@@ -621,8 +635,16 @@
       <w:r>
         <w:rPr>
           <w:rFonts w:ascii="Times New Roman" w:eastAsia="Times New Roman" w:hAnsi="Times New Roman" w:cs="Times New Roman"/>
-        </w:rPr>
-        <w:t>Reservation management + walk-in allocation.</w:t>
+          <w:b/>
+          <w:bCs/>
+        </w:rPr>
+        <w:t>Reservation management + walk-in allocation</w:t>
+      </w:r>
+      <w:r>
+        <w:rPr>
+          <w:rFonts w:ascii="Times New Roman" w:eastAsia="Times New Roman" w:hAnsi="Times New Roman" w:cs="Times New Roman"/>
+        </w:rPr>
+        <w:t>.</w:t>
       </w:r>
     </w:p>
     <w:p>
@@ -634,11 +656,15 @@
         <w:spacing w:after="0" w:line="240" w:lineRule="auto"/>
         <w:rPr>
           <w:rFonts w:ascii="Times New Roman" w:eastAsia="Times New Roman" w:hAnsi="Times New Roman" w:cs="Times New Roman"/>
-        </w:rPr>
-      </w:pPr>
-      <w:r>
-        <w:rPr>
-          <w:rFonts w:ascii="Times New Roman" w:eastAsia="Times New Roman" w:hAnsi="Times New Roman" w:cs="Times New Roman"/>
+          <w:b/>
+          <w:bCs/>
+        </w:rPr>
+      </w:pPr>
+      <w:r>
+        <w:rPr>
+          <w:rFonts w:ascii="Times New Roman" w:eastAsia="Times New Roman" w:hAnsi="Times New Roman" w:cs="Times New Roman"/>
+          <w:b/>
+          <w:bCs/>
         </w:rPr>
         <w:t>Table allocation and reallocation to managers.</w:t>
       </w:r>
@@ -652,11 +678,17 @@
         <w:spacing w:after="0" w:line="240" w:lineRule="auto"/>
         <w:rPr>
           <w:rFonts w:ascii="Times New Roman" w:eastAsia="Times New Roman" w:hAnsi="Times New Roman" w:cs="Times New Roman"/>
-        </w:rPr>
-      </w:pPr>
-      <w:r>
-        <w:rPr>
-          <w:rFonts w:ascii="Times New Roman" w:eastAsia="Times New Roman" w:hAnsi="Times New Roman" w:cs="Times New Roman"/>
+          <w:b/>
+          <w:bCs/>
+          <w:color w:val="EE0000"/>
+        </w:rPr>
+      </w:pPr>
+      <w:r>
+        <w:rPr>
+          <w:rFonts w:ascii="Times New Roman" w:eastAsia="Times New Roman" w:hAnsi="Times New Roman" w:cs="Times New Roman"/>
+          <w:b/>
+          <w:bCs/>
+          <w:color w:val="EE0000"/>
         </w:rPr>
         <w:t>View orders &amp; bills in real time (synced).</w:t>
       </w:r>
@@ -1105,7 +1137,7 @@
         </w:rPr>
       </w:pPr>
       <w:r>
-        <w:pict>
+        <w:pict w14:anchorId="2CBEB648">
           <v:rect id="_x0000_i1026" style="width:0;height:1.5pt" o:hralign="center" o:hrstd="t" o:hr="t" fillcolor="#a0a0a0" stroked="f"/>
         </w:pict>
       </w:r>
@@ -1358,7 +1390,21 @@
         <w:rPr>
           <w:rFonts w:ascii="Times New Roman" w:eastAsia="Times New Roman" w:hAnsi="Times New Roman" w:cs="Times New Roman"/>
         </w:rPr>
-        <w:t>Use WebSockets (Socket.IO or similar) or server-sent events for live updates.</w:t>
+        <w:t xml:space="preserve">Use </w:t>
+      </w:r>
+      <w:proofErr w:type="spellStart"/>
+      <w:r>
+        <w:rPr>
+          <w:rFonts w:ascii="Times New Roman" w:eastAsia="Times New Roman" w:hAnsi="Times New Roman" w:cs="Times New Roman"/>
+        </w:rPr>
+        <w:t>WebSockets</w:t>
+      </w:r>
+      <w:proofErr w:type="spellEnd"/>
+      <w:r>
+        <w:rPr>
+          <w:rFonts w:ascii="Times New Roman" w:eastAsia="Times New Roman" w:hAnsi="Times New Roman" w:cs="Times New Roman"/>
+        </w:rPr>
+        <w:t xml:space="preserve"> (Socket.IO or similar) or server-sent events for live updates.</w:t>
       </w:r>
     </w:p>
     <w:p>
@@ -1486,7 +1532,21 @@
         <w:rPr>
           <w:rFonts w:ascii="Times New Roman" w:eastAsia="Times New Roman" w:hAnsi="Times New Roman" w:cs="Times New Roman"/>
         </w:rPr>
-        <w:t>Print/Email/Whatsapp bill.</w:t>
+        <w:t>Print/Email/</w:t>
+      </w:r>
+      <w:proofErr w:type="spellStart"/>
+      <w:r>
+        <w:rPr>
+          <w:rFonts w:ascii="Times New Roman" w:eastAsia="Times New Roman" w:hAnsi="Times New Roman" w:cs="Times New Roman"/>
+        </w:rPr>
+        <w:t>Whatsapp</w:t>
+      </w:r>
+      <w:proofErr w:type="spellEnd"/>
+      <w:r>
+        <w:rPr>
+          <w:rFonts w:ascii="Times New Roman" w:eastAsia="Times New Roman" w:hAnsi="Times New Roman" w:cs="Times New Roman"/>
+        </w:rPr>
+        <w:t xml:space="preserve"> bill.</w:t>
       </w:r>
     </w:p>
     <w:p>
@@ -1616,7 +1676,35 @@
         <w:rPr>
           <w:rFonts w:ascii="Times New Roman" w:eastAsia="Times New Roman" w:hAnsi="Times New Roman" w:cs="Times New Roman"/>
         </w:rPr>
-        <w:t>Roles: Owner(Admin), Manager, Receptionist, Cook, Waiter, Adhoc staff.</w:t>
+        <w:t xml:space="preserve">Roles: </w:t>
+      </w:r>
+      <w:proofErr w:type="gramStart"/>
+      <w:r>
+        <w:rPr>
+          <w:rFonts w:ascii="Times New Roman" w:eastAsia="Times New Roman" w:hAnsi="Times New Roman" w:cs="Times New Roman"/>
+        </w:rPr>
+        <w:t>Owner(</w:t>
+      </w:r>
+      <w:proofErr w:type="gramEnd"/>
+      <w:r>
+        <w:rPr>
+          <w:rFonts w:ascii="Times New Roman" w:eastAsia="Times New Roman" w:hAnsi="Times New Roman" w:cs="Times New Roman"/>
+        </w:rPr>
+        <w:t xml:space="preserve">Admin), Manager, Receptionist, Cook, Waiter, </w:t>
+      </w:r>
+      <w:proofErr w:type="spellStart"/>
+      <w:r>
+        <w:rPr>
+          <w:rFonts w:ascii="Times New Roman" w:eastAsia="Times New Roman" w:hAnsi="Times New Roman" w:cs="Times New Roman"/>
+        </w:rPr>
+        <w:t>Adhoc</w:t>
+      </w:r>
+      <w:proofErr w:type="spellEnd"/>
+      <w:r>
+        <w:rPr>
+          <w:rFonts w:ascii="Times New Roman" w:eastAsia="Times New Roman" w:hAnsi="Times New Roman" w:cs="Times New Roman"/>
+        </w:rPr>
+        <w:t xml:space="preserve"> staff.</w:t>
       </w:r>
     </w:p>
     <w:p>
@@ -1800,6 +1888,7 @@
         <w:rPr>
           <w:rFonts w:ascii="Times New Roman" w:eastAsia="Times New Roman" w:hAnsi="Times New Roman" w:cs="Times New Roman"/>
         </w:rPr>
+        <w:lastRenderedPageBreak/>
         <w:t>KDS (Kitchen Display System) screens.</w:t>
       </w:r>
     </w:p>
@@ -2121,7 +2210,7 @@
         </w:rPr>
       </w:pPr>
       <w:r>
-        <w:pict>
+        <w:pict w14:anchorId="2B63A320">
           <v:rect id="_x0000_i1027" style="width:0;height:1.5pt" o:hralign="center" o:hrstd="t" o:hr="t" fillcolor="#a0a0a0" stroked="f"/>
         </w:pict>
       </w:r>

</xml_diff>

<commit_message>
Added API for OWner Dashboard and Inventory Management
</commit_message>
<xml_diff>
--- a/Hotel_Management_Application-Requirement.docx
+++ b/Hotel_Management_Application-Requirement.docx
@@ -637,12 +637,14 @@
           <w:rFonts w:ascii="Times New Roman" w:eastAsia="Times New Roman" w:hAnsi="Times New Roman" w:cs="Times New Roman"/>
           <w:b/>
           <w:bCs/>
+          <w:color w:val="EE0000"/>
         </w:rPr>
         <w:t>Reservation management + walk-in allocation</w:t>
       </w:r>
       <w:r>
         <w:rPr>
           <w:rFonts w:ascii="Times New Roman" w:eastAsia="Times New Roman" w:hAnsi="Times New Roman" w:cs="Times New Roman"/>
+          <w:color w:val="EE0000"/>
         </w:rPr>
         <w:t>.</w:t>
       </w:r>
@@ -658,6 +660,7 @@
           <w:rFonts w:ascii="Times New Roman" w:eastAsia="Times New Roman" w:hAnsi="Times New Roman" w:cs="Times New Roman"/>
           <w:b/>
           <w:bCs/>
+          <w:color w:val="3A7C22" w:themeColor="accent6" w:themeShade="BF"/>
         </w:rPr>
       </w:pPr>
       <w:r>
@@ -665,6 +668,7 @@
           <w:rFonts w:ascii="Times New Roman" w:eastAsia="Times New Roman" w:hAnsi="Times New Roman" w:cs="Times New Roman"/>
           <w:b/>
           <w:bCs/>
+          <w:color w:val="3A7C22" w:themeColor="accent6" w:themeShade="BF"/>
         </w:rPr>
         <w:t>Table allocation and reallocation to managers.</w:t>
       </w:r>
@@ -707,8 +711,17 @@
       <w:r>
         <w:rPr>
           <w:rFonts w:ascii="Times New Roman" w:eastAsia="Times New Roman" w:hAnsi="Times New Roman" w:cs="Times New Roman"/>
-        </w:rPr>
-        <w:t>Generate order summaries (session/day/table).</w:t>
+          <w:b/>
+          <w:bCs/>
+          <w:color w:val="EE0000"/>
+        </w:rPr>
+        <w:t>Generate order summaries (session/day/table)</w:t>
+      </w:r>
+      <w:r>
+        <w:rPr>
+          <w:rFonts w:ascii="Times New Roman" w:eastAsia="Times New Roman" w:hAnsi="Times New Roman" w:cs="Times New Roman"/>
+        </w:rPr>
+        <w:t>.</w:t>
       </w:r>
     </w:p>
     <w:p>
@@ -756,11 +769,17 @@
         <w:spacing w:after="0" w:line="240" w:lineRule="auto"/>
         <w:rPr>
           <w:rFonts w:ascii="Times New Roman" w:eastAsia="Times New Roman" w:hAnsi="Times New Roman" w:cs="Times New Roman"/>
-        </w:rPr>
-      </w:pPr>
-      <w:r>
-        <w:rPr>
-          <w:rFonts w:ascii="Times New Roman" w:eastAsia="Times New Roman" w:hAnsi="Times New Roman" w:cs="Times New Roman"/>
+          <w:b/>
+          <w:bCs/>
+          <w:color w:val="EE0000"/>
+        </w:rPr>
+      </w:pPr>
+      <w:r>
+        <w:rPr>
+          <w:rFonts w:ascii="Times New Roman" w:eastAsia="Times New Roman" w:hAnsi="Times New Roman" w:cs="Times New Roman"/>
+          <w:b/>
+          <w:bCs/>
+          <w:color w:val="EE0000"/>
         </w:rPr>
         <w:t>Billing: create/edit bills, apply discounts, accept payments (POS integration).</w:t>
       </w:r>
@@ -817,8 +836,17 @@
       <w:r>
         <w:rPr>
           <w:rFonts w:ascii="Times New Roman" w:eastAsia="Times New Roman" w:hAnsi="Times New Roman" w:cs="Times New Roman"/>
-        </w:rPr>
-        <w:t>Order queue sorted by timestamp and priority.</w:t>
+          <w:b/>
+          <w:bCs/>
+          <w:color w:val="EE0000"/>
+        </w:rPr>
+        <w:t>Order queue sorted by timestamp and priority</w:t>
+      </w:r>
+      <w:r>
+        <w:rPr>
+          <w:rFonts w:ascii="Times New Roman" w:eastAsia="Times New Roman" w:hAnsi="Times New Roman" w:cs="Times New Roman"/>
+        </w:rPr>
+        <w:t>.</w:t>
       </w:r>
     </w:p>
     <w:p>
@@ -835,8 +863,17 @@
       <w:r>
         <w:rPr>
           <w:rFonts w:ascii="Times New Roman" w:eastAsia="Times New Roman" w:hAnsi="Times New Roman" w:cs="Times New Roman"/>
-        </w:rPr>
-        <w:t>Timers showing time since order received.</w:t>
+          <w:b/>
+          <w:bCs/>
+          <w:color w:val="EE0000"/>
+        </w:rPr>
+        <w:t>Timers showing time since order received</w:t>
+      </w:r>
+      <w:r>
+        <w:rPr>
+          <w:rFonts w:ascii="Times New Roman" w:eastAsia="Times New Roman" w:hAnsi="Times New Roman" w:cs="Times New Roman"/>
+        </w:rPr>
+        <w:t>.</w:t>
       </w:r>
     </w:p>
     <w:p>
@@ -848,11 +885,17 @@
         <w:spacing w:after="0" w:line="240" w:lineRule="auto"/>
         <w:rPr>
           <w:rFonts w:ascii="Times New Roman" w:eastAsia="Times New Roman" w:hAnsi="Times New Roman" w:cs="Times New Roman"/>
-        </w:rPr>
-      </w:pPr>
-      <w:r>
-        <w:rPr>
-          <w:rFonts w:ascii="Times New Roman" w:eastAsia="Times New Roman" w:hAnsi="Times New Roman" w:cs="Times New Roman"/>
+          <w:b/>
+          <w:bCs/>
+          <w:color w:val="EE0000"/>
+        </w:rPr>
+      </w:pPr>
+      <w:r>
+        <w:rPr>
+          <w:rFonts w:ascii="Times New Roman" w:eastAsia="Times New Roman" w:hAnsi="Times New Roman" w:cs="Times New Roman"/>
+          <w:b/>
+          <w:bCs/>
+          <w:color w:val="EE0000"/>
         </w:rPr>
         <w:t>Mark items as “In Progress”, “Ready”, “Served” (or only Ready to push to manager).</w:t>
       </w:r>
@@ -866,11 +909,17 @@
         <w:spacing w:after="0" w:line="240" w:lineRule="auto"/>
         <w:rPr>
           <w:rFonts w:ascii="Times New Roman" w:eastAsia="Times New Roman" w:hAnsi="Times New Roman" w:cs="Times New Roman"/>
-        </w:rPr>
-      </w:pPr>
-      <w:r>
-        <w:rPr>
-          <w:rFonts w:ascii="Times New Roman" w:eastAsia="Times New Roman" w:hAnsi="Times New Roman" w:cs="Times New Roman"/>
+          <w:b/>
+          <w:bCs/>
+          <w:color w:val="EE0000"/>
+        </w:rPr>
+      </w:pPr>
+      <w:r>
+        <w:rPr>
+          <w:rFonts w:ascii="Times New Roman" w:eastAsia="Times New Roman" w:hAnsi="Times New Roman" w:cs="Times New Roman"/>
+          <w:b/>
+          <w:bCs/>
+          <w:color w:val="EE0000"/>
         </w:rPr>
         <w:t>Flag items that can be prepared quickly (fast-prep toggle).</w:t>
       </w:r>
@@ -907,8 +956,17 @@
       <w:r>
         <w:rPr>
           <w:rFonts w:ascii="Times New Roman" w:eastAsia="Times New Roman" w:hAnsi="Times New Roman" w:cs="Times New Roman"/>
-        </w:rPr>
-        <w:t>Option to mark ingredients shortages to trigger inventory decrement/low-stock alerts.</w:t>
+          <w:b/>
+          <w:bCs/>
+          <w:color w:val="EE0000"/>
+        </w:rPr>
+        <w:t>Option to mark ingredients shortages to trigger inventory decrement/low-stock alerts</w:t>
+      </w:r>
+      <w:r>
+        <w:rPr>
+          <w:rFonts w:ascii="Times New Roman" w:eastAsia="Times New Roman" w:hAnsi="Times New Roman" w:cs="Times New Roman"/>
+        </w:rPr>
+        <w:t>.</w:t>
       </w:r>
     </w:p>
     <w:p>
@@ -1179,6 +1237,7 @@
           <w:sz w:val="27"/>
           <w:szCs w:val="27"/>
         </w:rPr>
+        <w:lastRenderedPageBreak/>
         <w:t>Table &amp; Floor Management</w:t>
       </w:r>
     </w:p>
@@ -1197,7 +1256,6 @@
         <w:rPr>
           <w:rFonts w:ascii="Times New Roman" w:eastAsia="Times New Roman" w:hAnsi="Times New Roman" w:cs="Times New Roman"/>
         </w:rPr>
-        <w:lastRenderedPageBreak/>
         <w:t>Dynamic floor plan editor (web) + simplified mobile view.</w:t>
       </w:r>
     </w:p>
@@ -1870,6 +1928,7 @@
         <w:rPr>
           <w:rFonts w:ascii="Times New Roman" w:eastAsia="Times New Roman" w:hAnsi="Times New Roman" w:cs="Times New Roman"/>
         </w:rPr>
+        <w:lastRenderedPageBreak/>
         <w:t>Buzzers / desk buzzers: integrate via network calls or middleware (MQTT).</w:t>
       </w:r>
     </w:p>
@@ -1888,7 +1947,6 @@
         <w:rPr>
           <w:rFonts w:ascii="Times New Roman" w:eastAsia="Times New Roman" w:hAnsi="Times New Roman" w:cs="Times New Roman"/>
         </w:rPr>
-        <w:lastRenderedPageBreak/>
         <w:t>KDS (Kitchen Display System) screens.</w:t>
       </w:r>
     </w:p>

</xml_diff>

<commit_message>
Added Changes in Reservation and Cook Interface for Sorted API Calls
</commit_message>
<xml_diff>
--- a/Hotel_Management_Application-Requirement.docx
+++ b/Hotel_Management_Application-Requirement.docx
@@ -998,11 +998,16 @@
         <w:spacing w:before="280" w:after="0" w:line="240" w:lineRule="auto"/>
         <w:rPr>
           <w:rFonts w:ascii="Times New Roman" w:eastAsia="Times New Roman" w:hAnsi="Times New Roman" w:cs="Times New Roman"/>
-        </w:rPr>
-      </w:pPr>
-      <w:r>
-        <w:rPr>
-          <w:rFonts w:ascii="Times New Roman" w:eastAsia="Times New Roman" w:hAnsi="Times New Roman" w:cs="Times New Roman"/>
+          <w:b/>
+          <w:bCs/>
+        </w:rPr>
+      </w:pPr>
+      <w:r>
+        <w:rPr>
+          <w:rFonts w:ascii="Times New Roman" w:eastAsia="Times New Roman" w:hAnsi="Times New Roman" w:cs="Times New Roman"/>
+          <w:b/>
+          <w:bCs/>
+          <w:color w:val="EE0000"/>
         </w:rPr>
         <w:t>Dashboard: overview of each table (status, order timers), total collection, occupancy, average turnaround time.</w:t>
       </w:r>
@@ -1034,11 +1039,17 @@
         <w:spacing w:after="0" w:line="240" w:lineRule="auto"/>
         <w:rPr>
           <w:rFonts w:ascii="Times New Roman" w:eastAsia="Times New Roman" w:hAnsi="Times New Roman" w:cs="Times New Roman"/>
-        </w:rPr>
-      </w:pPr>
-      <w:r>
-        <w:rPr>
-          <w:rFonts w:ascii="Times New Roman" w:eastAsia="Times New Roman" w:hAnsi="Times New Roman" w:cs="Times New Roman"/>
+          <w:b/>
+          <w:bCs/>
+          <w:color w:val="EE0000"/>
+        </w:rPr>
+      </w:pPr>
+      <w:r>
+        <w:rPr>
+          <w:rFonts w:ascii="Times New Roman" w:eastAsia="Times New Roman" w:hAnsi="Times New Roman" w:cs="Times New Roman"/>
+          <w:b/>
+          <w:bCs/>
+          <w:color w:val="EE0000"/>
         </w:rPr>
         <w:t>Inventory &amp; procurement:</w:t>
       </w:r>
@@ -1052,11 +1063,17 @@
         <w:spacing w:after="0" w:line="240" w:lineRule="auto"/>
         <w:rPr>
           <w:rFonts w:ascii="Times New Roman" w:eastAsia="Times New Roman" w:hAnsi="Times New Roman" w:cs="Times New Roman"/>
-        </w:rPr>
-      </w:pPr>
-      <w:r>
-        <w:rPr>
-          <w:rFonts w:ascii="Times New Roman" w:eastAsia="Times New Roman" w:hAnsi="Times New Roman" w:cs="Times New Roman"/>
+          <w:b/>
+          <w:bCs/>
+          <w:color w:val="EE0000"/>
+        </w:rPr>
+      </w:pPr>
+      <w:r>
+        <w:rPr>
+          <w:rFonts w:ascii="Times New Roman" w:eastAsia="Times New Roman" w:hAnsi="Times New Roman" w:cs="Times New Roman"/>
+          <w:b/>
+          <w:bCs/>
+          <w:color w:val="EE0000"/>
         </w:rPr>
         <w:t>Track stock levels, consumption (ration used), purchase orders, suppliers.</w:t>
       </w:r>
@@ -1070,13 +1087,24 @@
         <w:spacing w:after="0" w:line="240" w:lineRule="auto"/>
         <w:rPr>
           <w:rFonts w:ascii="Times New Roman" w:eastAsia="Times New Roman" w:hAnsi="Times New Roman" w:cs="Times New Roman"/>
-        </w:rPr>
-      </w:pPr>
-      <w:r>
-        <w:rPr>
-          <w:rFonts w:ascii="Times New Roman" w:eastAsia="Times New Roman" w:hAnsi="Times New Roman" w:cs="Times New Roman"/>
-        </w:rPr>
-        <w:t>Maintain costing per raw material and recipe cost.</w:t>
+          <w:color w:val="EE0000"/>
+        </w:rPr>
+      </w:pPr>
+      <w:r>
+        <w:rPr>
+          <w:rFonts w:ascii="Times New Roman" w:eastAsia="Times New Roman" w:hAnsi="Times New Roman" w:cs="Times New Roman"/>
+          <w:b/>
+          <w:bCs/>
+          <w:color w:val="EE0000"/>
+        </w:rPr>
+        <w:t>Maintain costing per raw material and recipe cost</w:t>
+      </w:r>
+      <w:r>
+        <w:rPr>
+          <w:rFonts w:ascii="Times New Roman" w:eastAsia="Times New Roman" w:hAnsi="Times New Roman" w:cs="Times New Roman"/>
+          <w:color w:val="EE0000"/>
+        </w:rPr>
+        <w:t>.</w:t>
       </w:r>
     </w:p>
     <w:p>

</xml_diff>

<commit_message>
Added Specific Page accoridng to Requirnments in Dashboard
</commit_message>
<xml_diff>
--- a/Hotel_Management_Application-Requirement.docx
+++ b/Hotel_Management_Application-Requirement.docx
@@ -630,83 +630,34 @@
         <w:spacing w:before="280" w:after="0" w:line="240" w:lineRule="auto"/>
         <w:rPr>
           <w:rFonts w:ascii="Times New Roman" w:eastAsia="Times New Roman" w:hAnsi="Times New Roman" w:cs="Times New Roman"/>
-        </w:rPr>
-      </w:pPr>
-      <w:r>
-        <w:rPr>
-          <w:rFonts w:ascii="Times New Roman" w:eastAsia="Times New Roman" w:hAnsi="Times New Roman" w:cs="Times New Roman"/>
           <w:b/>
           <w:bCs/>
           <w:color w:val="EE0000"/>
         </w:rPr>
-        <w:t>Reservation management + walk-in allocation</w:t>
-      </w:r>
-      <w:r>
-        <w:rPr>
-          <w:rFonts w:ascii="Times New Roman" w:eastAsia="Times New Roman" w:hAnsi="Times New Roman" w:cs="Times New Roman"/>
-          <w:color w:val="EE0000"/>
-        </w:rPr>
-        <w:t>.</w:t>
-      </w:r>
-    </w:p>
-    <w:p>
-      <w:pPr>
-        <w:numPr>
-          <w:ilvl w:val="0"/>
-          <w:numId w:val="9"/>
-        </w:numPr>
-        <w:spacing w:after="0" w:line="240" w:lineRule="auto"/>
-        <w:rPr>
-          <w:rFonts w:ascii="Times New Roman" w:eastAsia="Times New Roman" w:hAnsi="Times New Roman" w:cs="Times New Roman"/>
-          <w:b/>
-          <w:bCs/>
-          <w:color w:val="3A7C22" w:themeColor="accent6" w:themeShade="BF"/>
-        </w:rPr>
-      </w:pPr>
-      <w:r>
-        <w:rPr>
-          <w:rFonts w:ascii="Times New Roman" w:eastAsia="Times New Roman" w:hAnsi="Times New Roman" w:cs="Times New Roman"/>
-          <w:b/>
-          <w:bCs/>
-          <w:color w:val="3A7C22" w:themeColor="accent6" w:themeShade="BF"/>
-        </w:rPr>
-        <w:t>Table allocation and reallocation to managers.</w:t>
-      </w:r>
-    </w:p>
-    <w:p>
-      <w:pPr>
-        <w:numPr>
-          <w:ilvl w:val="0"/>
-          <w:numId w:val="9"/>
-        </w:numPr>
-        <w:spacing w:after="0" w:line="240" w:lineRule="auto"/>
+      </w:pPr>
+      <w:r>
         <w:rPr>
           <w:rFonts w:ascii="Times New Roman" w:eastAsia="Times New Roman" w:hAnsi="Times New Roman" w:cs="Times New Roman"/>
           <w:b/>
           <w:bCs/>
           <w:color w:val="EE0000"/>
         </w:rPr>
-      </w:pPr>
-      <w:r>
+        <w:t>Reservation management + walk-in allocation.</w:t>
+      </w:r>
+    </w:p>
+    <w:p>
+      <w:pPr>
+        <w:numPr>
+          <w:ilvl w:val="0"/>
+          <w:numId w:val="9"/>
+        </w:numPr>
+        <w:spacing w:after="0" w:line="240" w:lineRule="auto"/>
         <w:rPr>
           <w:rFonts w:ascii="Times New Roman" w:eastAsia="Times New Roman" w:hAnsi="Times New Roman" w:cs="Times New Roman"/>
           <w:b/>
           <w:bCs/>
           <w:color w:val="EE0000"/>
         </w:rPr>
-        <w:t>View orders &amp; bills in real time (synced).</w:t>
-      </w:r>
-    </w:p>
-    <w:p>
-      <w:pPr>
-        <w:numPr>
-          <w:ilvl w:val="0"/>
-          <w:numId w:val="9"/>
-        </w:numPr>
-        <w:spacing w:after="0" w:line="240" w:lineRule="auto"/>
-        <w:rPr>
-          <w:rFonts w:ascii="Times New Roman" w:eastAsia="Times New Roman" w:hAnsi="Times New Roman" w:cs="Times New Roman"/>
-        </w:rPr>
       </w:pPr>
       <w:r>
         <w:rPr>
@@ -715,49 +666,7 @@
           <w:bCs/>
           <w:color w:val="EE0000"/>
         </w:rPr>
-        <w:t>Generate order summaries (session/day/table)</w:t>
-      </w:r>
-      <w:r>
-        <w:rPr>
-          <w:rFonts w:ascii="Times New Roman" w:eastAsia="Times New Roman" w:hAnsi="Times New Roman" w:cs="Times New Roman"/>
-        </w:rPr>
-        <w:t>.</w:t>
-      </w:r>
-    </w:p>
-    <w:p>
-      <w:pPr>
-        <w:numPr>
-          <w:ilvl w:val="0"/>
-          <w:numId w:val="9"/>
-        </w:numPr>
-        <w:spacing w:after="0" w:line="240" w:lineRule="auto"/>
-        <w:rPr>
-          <w:rFonts w:ascii="Times New Roman" w:eastAsia="Times New Roman" w:hAnsi="Times New Roman" w:cs="Times New Roman"/>
-        </w:rPr>
-      </w:pPr>
-      <w:r>
-        <w:rPr>
-          <w:rFonts w:ascii="Times New Roman" w:eastAsia="Times New Roman" w:hAnsi="Times New Roman" w:cs="Times New Roman"/>
-        </w:rPr>
-        <w:t>Push buzzer to manager and cook dashboards for delayed orders.</w:t>
-      </w:r>
-    </w:p>
-    <w:p>
-      <w:pPr>
-        <w:numPr>
-          <w:ilvl w:val="0"/>
-          <w:numId w:val="9"/>
-        </w:numPr>
-        <w:spacing w:after="0" w:line="240" w:lineRule="auto"/>
-        <w:rPr>
-          <w:rFonts w:ascii="Times New Roman" w:eastAsia="Times New Roman" w:hAnsi="Times New Roman" w:cs="Times New Roman"/>
-        </w:rPr>
-      </w:pPr>
-      <w:r>
-        <w:rPr>
-          <w:rFonts w:ascii="Times New Roman" w:eastAsia="Times New Roman" w:hAnsi="Times New Roman" w:cs="Times New Roman"/>
-        </w:rPr>
-        <w:t>Allocate waiters to table and sync waiter info to manager portal.</w:t>
+        <w:t>Table allocation and reallocation to managers.</w:t>
       </w:r>
     </w:p>
     <w:p>
@@ -781,6 +690,111 @@
           <w:bCs/>
           <w:color w:val="EE0000"/>
         </w:rPr>
+        <w:t>View orders &amp; bills in real time (synced).</w:t>
+      </w:r>
+    </w:p>
+    <w:p>
+      <w:pPr>
+        <w:numPr>
+          <w:ilvl w:val="0"/>
+          <w:numId w:val="9"/>
+        </w:numPr>
+        <w:spacing w:after="0" w:line="240" w:lineRule="auto"/>
+        <w:rPr>
+          <w:rFonts w:ascii="Times New Roman" w:eastAsia="Times New Roman" w:hAnsi="Times New Roman" w:cs="Times New Roman"/>
+          <w:b/>
+          <w:bCs/>
+          <w:color w:val="EE0000"/>
+        </w:rPr>
+      </w:pPr>
+      <w:r>
+        <w:rPr>
+          <w:rFonts w:ascii="Times New Roman" w:eastAsia="Times New Roman" w:hAnsi="Times New Roman" w:cs="Times New Roman"/>
+          <w:b/>
+          <w:bCs/>
+          <w:color w:val="EE0000"/>
+        </w:rPr>
+        <w:t>Generate order summaries (session/day/table).</w:t>
+      </w:r>
+    </w:p>
+    <w:p>
+      <w:pPr>
+        <w:numPr>
+          <w:ilvl w:val="0"/>
+          <w:numId w:val="9"/>
+        </w:numPr>
+        <w:spacing w:after="0" w:line="240" w:lineRule="auto"/>
+        <w:rPr>
+          <w:rFonts w:ascii="Times New Roman" w:eastAsia="Times New Roman" w:hAnsi="Times New Roman" w:cs="Times New Roman"/>
+          <w:b/>
+          <w:bCs/>
+          <w:color w:val="EE0000"/>
+        </w:rPr>
+      </w:pPr>
+      <w:r>
+        <w:rPr>
+          <w:rFonts w:ascii="Times New Roman" w:eastAsia="Times New Roman" w:hAnsi="Times New Roman" w:cs="Times New Roman"/>
+          <w:b/>
+          <w:bCs/>
+          <w:color w:val="EE0000"/>
+        </w:rPr>
+        <w:t>Push buzzer to manager and cook dashboards for delayed orders.</w:t>
+      </w:r>
+    </w:p>
+    <w:p>
+      <w:pPr>
+        <w:numPr>
+          <w:ilvl w:val="0"/>
+          <w:numId w:val="9"/>
+        </w:numPr>
+        <w:spacing w:after="0" w:line="240" w:lineRule="auto"/>
+        <w:rPr>
+          <w:rFonts w:ascii="Times New Roman" w:eastAsia="Times New Roman" w:hAnsi="Times New Roman" w:cs="Times New Roman"/>
+          <w:b/>
+          <w:bCs/>
+          <w:color w:val="EE0000"/>
+        </w:rPr>
+      </w:pPr>
+      <w:r>
+        <w:rPr>
+          <w:rFonts w:ascii="Times New Roman" w:eastAsia="Times New Roman" w:hAnsi="Times New Roman" w:cs="Times New Roman"/>
+          <w:b/>
+          <w:bCs/>
+          <w:color w:val="000000" w:themeColor="text1"/>
+        </w:rPr>
+        <w:t>Allocate waiters to table and sync waiter info to manager portal</w:t>
+      </w:r>
+      <w:r>
+        <w:rPr>
+          <w:rFonts w:ascii="Times New Roman" w:eastAsia="Times New Roman" w:hAnsi="Times New Roman" w:cs="Times New Roman"/>
+          <w:b/>
+          <w:bCs/>
+          <w:color w:val="EE0000"/>
+        </w:rPr>
+        <w:t>.</w:t>
+      </w:r>
+    </w:p>
+    <w:p>
+      <w:pPr>
+        <w:numPr>
+          <w:ilvl w:val="0"/>
+          <w:numId w:val="9"/>
+        </w:numPr>
+        <w:spacing w:after="0" w:line="240" w:lineRule="auto"/>
+        <w:rPr>
+          <w:rFonts w:ascii="Times New Roman" w:eastAsia="Times New Roman" w:hAnsi="Times New Roman" w:cs="Times New Roman"/>
+          <w:b/>
+          <w:bCs/>
+          <w:color w:val="EE0000"/>
+        </w:rPr>
+      </w:pPr>
+      <w:r>
+        <w:rPr>
+          <w:rFonts w:ascii="Times New Roman" w:eastAsia="Times New Roman" w:hAnsi="Times New Roman" w:cs="Times New Roman"/>
+          <w:b/>
+          <w:bCs/>
+          <w:color w:val="EE0000"/>
+        </w:rPr>
         <w:t>Billing: create/edit bills, apply discounts, accept payments (POS integration).</w:t>
       </w:r>
     </w:p>
@@ -793,11 +807,17 @@
         <w:spacing w:after="280" w:line="240" w:lineRule="auto"/>
         <w:rPr>
           <w:rFonts w:ascii="Times New Roman" w:eastAsia="Times New Roman" w:hAnsi="Times New Roman" w:cs="Times New Roman"/>
-        </w:rPr>
-      </w:pPr>
-      <w:r>
-        <w:rPr>
-          <w:rFonts w:ascii="Times New Roman" w:eastAsia="Times New Roman" w:hAnsi="Times New Roman" w:cs="Times New Roman"/>
+          <w:b/>
+          <w:bCs/>
+          <w:color w:val="EE0000"/>
+        </w:rPr>
+      </w:pPr>
+      <w:r>
+        <w:rPr>
+          <w:rFonts w:ascii="Times New Roman" w:eastAsia="Times New Roman" w:hAnsi="Times New Roman" w:cs="Times New Roman"/>
+          <w:b/>
+          <w:bCs/>
+          <w:color w:val="EE0000"/>
         </w:rPr>
         <w:t>Reports: daily collection, pending bills, no-shows.</w:t>
       </w:r>

</xml_diff>